<commit_message>
update Cahier de bord et interruption 42
</commit_message>
<xml_diff>
--- a/CahierBord.docx
+++ b/CahierBord.docx
@@ -403,7 +403,7 @@
           <w:r>
             <w:fldChar w:fldCharType="separate"/>
           </w:r>
-          <w:hyperlink w:anchor="_Toc401088627" w:history="1">
+          <w:hyperlink w:anchor="_Toc403547684" w:history="1">
             <w:r>
               <w:rPr>
                 <w:rStyle w:val="Lienhypertexte"/>
@@ -430,7 +430,7 @@
                 <w:noProof/>
                 <w:webHidden/>
               </w:rPr>
-              <w:instrText xml:space="preserve"> PAGEREF _Toc401088627 \h </w:instrText>
+              <w:instrText xml:space="preserve"> PAGEREF _Toc403547684 \h </w:instrText>
             </w:r>
             <w:r>
               <w:rPr>
@@ -450,7 +450,7 @@
                 <w:noProof/>
                 <w:webHidden/>
               </w:rPr>
-              <w:t>3</w:t>
+              <w:t>4</w:t>
             </w:r>
             <w:r>
               <w:rPr>
@@ -471,7 +471,7 @@
               <w:noProof/>
             </w:rPr>
           </w:pPr>
-          <w:hyperlink w:anchor="_Toc401088628" w:history="1">
+          <w:hyperlink w:anchor="_Toc403547685" w:history="1">
             <w:r>
               <w:rPr>
                 <w:rStyle w:val="Lienhypertexte"/>
@@ -498,7 +498,7 @@
                 <w:noProof/>
                 <w:webHidden/>
               </w:rPr>
-              <w:instrText xml:space="preserve"> PAGEREF _Toc401088628 \h </w:instrText>
+              <w:instrText xml:space="preserve"> PAGEREF _Toc403547685 \h </w:instrText>
             </w:r>
             <w:r>
               <w:rPr>
@@ -518,7 +518,77 @@
                 <w:noProof/>
                 <w:webHidden/>
               </w:rPr>
-              <w:t>3</w:t>
+              <w:t>4</w:t>
+            </w:r>
+            <w:r>
+              <w:rPr>
+                <w:noProof/>
+                <w:webHidden/>
+              </w:rPr>
+              <w:fldChar w:fldCharType="end"/>
+            </w:r>
+          </w:hyperlink>
+          <w:bookmarkStart w:id="0" w:name="_GoBack"/>
+          <w:bookmarkEnd w:id="0"/>
+        </w:p>
+        <w:p>
+          <w:pPr>
+            <w:pStyle w:val="TM2"/>
+            <w:tabs>
+              <w:tab w:val="right" w:leader="dot" w:pos="9062"/>
+            </w:tabs>
+            <w:rPr>
+              <w:noProof/>
+            </w:rPr>
+          </w:pPr>
+          <w:hyperlink w:anchor="_Toc403547686" w:history="1">
+            <w:r>
+              <w:rPr>
+                <w:rStyle w:val="Lienhypertexte"/>
+                <w:noProof/>
+              </w:rPr>
+              <w:t>Rôles</w:t>
+            </w:r>
+            <w:r>
+              <w:rPr>
+                <w:noProof/>
+                <w:webHidden/>
+              </w:rPr>
+              <w:tab/>
+            </w:r>
+            <w:r>
+              <w:rPr>
+                <w:noProof/>
+                <w:webHidden/>
+              </w:rPr>
+              <w:fldChar w:fldCharType="begin"/>
+            </w:r>
+            <w:r>
+              <w:rPr>
+                <w:noProof/>
+                <w:webHidden/>
+              </w:rPr>
+              <w:instrText xml:space="preserve"> PAGEREF _Toc403547686 \h </w:instrText>
+            </w:r>
+            <w:r>
+              <w:rPr>
+                <w:noProof/>
+                <w:webHidden/>
+              </w:rPr>
+            </w:r>
+            <w:r>
+              <w:rPr>
+                <w:noProof/>
+                <w:webHidden/>
+              </w:rPr>
+              <w:fldChar w:fldCharType="separate"/>
+            </w:r>
+            <w:r>
+              <w:rPr>
+                <w:noProof/>
+                <w:webHidden/>
+              </w:rPr>
+              <w:t>4</w:t>
             </w:r>
             <w:r>
               <w:rPr>
@@ -539,13 +609,13 @@
               <w:noProof/>
             </w:rPr>
           </w:pPr>
-          <w:hyperlink w:anchor="_Toc401088629" w:history="1">
+          <w:hyperlink w:anchor="_Toc403547687" w:history="1">
             <w:r>
               <w:rPr>
                 <w:rStyle w:val="Lienhypertexte"/>
                 <w:noProof/>
               </w:rPr>
-              <w:t>Rôles</w:t>
+              <w:t>Semaine 1</w:t>
             </w:r>
             <w:r>
               <w:rPr>
@@ -566,7 +636,7 @@
                 <w:noProof/>
                 <w:webHidden/>
               </w:rPr>
-              <w:instrText xml:space="preserve"> PAGEREF _Toc401088629 \h </w:instrText>
+              <w:instrText xml:space="preserve"> PAGEREF _Toc403547687 \h </w:instrText>
             </w:r>
             <w:r>
               <w:rPr>
@@ -586,7 +656,211 @@
                 <w:noProof/>
                 <w:webHidden/>
               </w:rPr>
-              <w:t>3</w:t>
+              <w:t>4</w:t>
+            </w:r>
+            <w:r>
+              <w:rPr>
+                <w:noProof/>
+                <w:webHidden/>
+              </w:rPr>
+              <w:fldChar w:fldCharType="end"/>
+            </w:r>
+          </w:hyperlink>
+        </w:p>
+        <w:p>
+          <w:pPr>
+            <w:pStyle w:val="TM3"/>
+            <w:tabs>
+              <w:tab w:val="right" w:leader="dot" w:pos="9062"/>
+            </w:tabs>
+            <w:rPr>
+              <w:noProof/>
+            </w:rPr>
+          </w:pPr>
+          <w:hyperlink w:anchor="_Toc403547688" w:history="1">
+            <w:r>
+              <w:rPr>
+                <w:rStyle w:val="Lienhypertexte"/>
+                <w:noProof/>
+              </w:rPr>
+              <w:t>Recherches :</w:t>
+            </w:r>
+            <w:r>
+              <w:rPr>
+                <w:noProof/>
+                <w:webHidden/>
+              </w:rPr>
+              <w:tab/>
+            </w:r>
+            <w:r>
+              <w:rPr>
+                <w:noProof/>
+                <w:webHidden/>
+              </w:rPr>
+              <w:fldChar w:fldCharType="begin"/>
+            </w:r>
+            <w:r>
+              <w:rPr>
+                <w:noProof/>
+                <w:webHidden/>
+              </w:rPr>
+              <w:instrText xml:space="preserve"> PAGEREF _Toc403547688 \h </w:instrText>
+            </w:r>
+            <w:r>
+              <w:rPr>
+                <w:noProof/>
+                <w:webHidden/>
+              </w:rPr>
+            </w:r>
+            <w:r>
+              <w:rPr>
+                <w:noProof/>
+                <w:webHidden/>
+              </w:rPr>
+              <w:fldChar w:fldCharType="separate"/>
+            </w:r>
+            <w:r>
+              <w:rPr>
+                <w:noProof/>
+                <w:webHidden/>
+              </w:rPr>
+              <w:t>4</w:t>
+            </w:r>
+            <w:r>
+              <w:rPr>
+                <w:noProof/>
+                <w:webHidden/>
+              </w:rPr>
+              <w:fldChar w:fldCharType="end"/>
+            </w:r>
+          </w:hyperlink>
+        </w:p>
+        <w:p>
+          <w:pPr>
+            <w:pStyle w:val="TM3"/>
+            <w:tabs>
+              <w:tab w:val="right" w:leader="dot" w:pos="9062"/>
+            </w:tabs>
+            <w:rPr>
+              <w:noProof/>
+            </w:rPr>
+          </w:pPr>
+          <w:hyperlink w:anchor="_Toc403547689" w:history="1">
+            <w:r>
+              <w:rPr>
+                <w:rStyle w:val="Lienhypertexte"/>
+                <w:noProof/>
+              </w:rPr>
+              <w:t>Travail effectué :</w:t>
+            </w:r>
+            <w:r>
+              <w:rPr>
+                <w:noProof/>
+                <w:webHidden/>
+              </w:rPr>
+              <w:tab/>
+            </w:r>
+            <w:r>
+              <w:rPr>
+                <w:noProof/>
+                <w:webHidden/>
+              </w:rPr>
+              <w:fldChar w:fldCharType="begin"/>
+            </w:r>
+            <w:r>
+              <w:rPr>
+                <w:noProof/>
+                <w:webHidden/>
+              </w:rPr>
+              <w:instrText xml:space="preserve"> PAGEREF _Toc403547689 \h </w:instrText>
+            </w:r>
+            <w:r>
+              <w:rPr>
+                <w:noProof/>
+                <w:webHidden/>
+              </w:rPr>
+            </w:r>
+            <w:r>
+              <w:rPr>
+                <w:noProof/>
+                <w:webHidden/>
+              </w:rPr>
+              <w:fldChar w:fldCharType="separate"/>
+            </w:r>
+            <w:r>
+              <w:rPr>
+                <w:noProof/>
+                <w:webHidden/>
+              </w:rPr>
+              <w:t>4</w:t>
+            </w:r>
+            <w:r>
+              <w:rPr>
+                <w:noProof/>
+                <w:webHidden/>
+              </w:rPr>
+              <w:fldChar w:fldCharType="end"/>
+            </w:r>
+          </w:hyperlink>
+        </w:p>
+        <w:p>
+          <w:pPr>
+            <w:pStyle w:val="TM3"/>
+            <w:tabs>
+              <w:tab w:val="right" w:leader="dot" w:pos="9062"/>
+            </w:tabs>
+            <w:rPr>
+              <w:noProof/>
+            </w:rPr>
+          </w:pPr>
+          <w:hyperlink w:anchor="_Toc403547690" w:history="1">
+            <w:r>
+              <w:rPr>
+                <w:rStyle w:val="Lienhypertexte"/>
+                <w:noProof/>
+              </w:rPr>
+              <w:t>Bilan visite professeur :</w:t>
+            </w:r>
+            <w:r>
+              <w:rPr>
+                <w:noProof/>
+                <w:webHidden/>
+              </w:rPr>
+              <w:tab/>
+            </w:r>
+            <w:r>
+              <w:rPr>
+                <w:noProof/>
+                <w:webHidden/>
+              </w:rPr>
+              <w:fldChar w:fldCharType="begin"/>
+            </w:r>
+            <w:r>
+              <w:rPr>
+                <w:noProof/>
+                <w:webHidden/>
+              </w:rPr>
+              <w:instrText xml:space="preserve"> PAGEREF _Toc403547690 \h </w:instrText>
+            </w:r>
+            <w:r>
+              <w:rPr>
+                <w:noProof/>
+                <w:webHidden/>
+              </w:rPr>
+            </w:r>
+            <w:r>
+              <w:rPr>
+                <w:noProof/>
+                <w:webHidden/>
+              </w:rPr>
+              <w:fldChar w:fldCharType="separate"/>
+            </w:r>
+            <w:r>
+              <w:rPr>
+                <w:noProof/>
+                <w:webHidden/>
+              </w:rPr>
+              <w:t>4</w:t>
             </w:r>
             <w:r>
               <w:rPr>
@@ -607,13 +881,13 @@
               <w:noProof/>
             </w:rPr>
           </w:pPr>
-          <w:hyperlink w:anchor="_Toc401088630" w:history="1">
+          <w:hyperlink w:anchor="_Toc403547691" w:history="1">
             <w:r>
               <w:rPr>
                 <w:rStyle w:val="Lienhypertexte"/>
                 <w:noProof/>
               </w:rPr>
-              <w:t>Semaine 1</w:t>
+              <w:t>Semaine 2</w:t>
             </w:r>
             <w:r>
               <w:rPr>
@@ -634,7 +908,7 @@
                 <w:noProof/>
                 <w:webHidden/>
               </w:rPr>
-              <w:instrText xml:space="preserve"> PAGEREF _Toc401088630 \h </w:instrText>
+              <w:instrText xml:space="preserve"> PAGEREF _Toc403547691 \h </w:instrText>
             </w:r>
             <w:r>
               <w:rPr>
@@ -654,7 +928,7 @@
                 <w:noProof/>
                 <w:webHidden/>
               </w:rPr>
-              <w:t>3</w:t>
+              <w:t>5</w:t>
             </w:r>
             <w:r>
               <w:rPr>
@@ -675,13 +949,13 @@
               <w:noProof/>
             </w:rPr>
           </w:pPr>
-          <w:hyperlink w:anchor="_Toc401088631" w:history="1">
+          <w:hyperlink w:anchor="_Toc403547692" w:history="1">
             <w:r>
               <w:rPr>
                 <w:rStyle w:val="Lienhypertexte"/>
                 <w:noProof/>
               </w:rPr>
-              <w:t>Recherches :</w:t>
+              <w:t>Travail effectué :</w:t>
             </w:r>
             <w:r>
               <w:rPr>
@@ -702,7 +976,7 @@
                 <w:noProof/>
                 <w:webHidden/>
               </w:rPr>
-              <w:instrText xml:space="preserve"> PAGEREF _Toc401088631 \h </w:instrText>
+              <w:instrText xml:space="preserve"> PAGEREF _Toc403547692 \h </w:instrText>
             </w:r>
             <w:r>
               <w:rPr>
@@ -722,7 +996,7 @@
                 <w:noProof/>
                 <w:webHidden/>
               </w:rPr>
-              <w:t>3</w:t>
+              <w:t>5</w:t>
             </w:r>
             <w:r>
               <w:rPr>
@@ -743,13 +1017,13 @@
               <w:noProof/>
             </w:rPr>
           </w:pPr>
-          <w:hyperlink w:anchor="_Toc401088632" w:history="1">
+          <w:hyperlink w:anchor="_Toc403547693" w:history="1">
             <w:r>
               <w:rPr>
                 <w:rStyle w:val="Lienhypertexte"/>
                 <w:noProof/>
               </w:rPr>
-              <w:t>Travail effectué :</w:t>
+              <w:t>Bilan visite professeur :</w:t>
             </w:r>
             <w:r>
               <w:rPr>
@@ -770,7 +1044,7 @@
                 <w:noProof/>
                 <w:webHidden/>
               </w:rPr>
-              <w:instrText xml:space="preserve"> PAGEREF _Toc401088632 \h </w:instrText>
+              <w:instrText xml:space="preserve"> PAGEREF _Toc403547693 \h </w:instrText>
             </w:r>
             <w:r>
               <w:rPr>
@@ -790,7 +1064,279 @@
                 <w:noProof/>
                 <w:webHidden/>
               </w:rPr>
-              <w:t>3</w:t>
+              <w:t>5</w:t>
+            </w:r>
+            <w:r>
+              <w:rPr>
+                <w:noProof/>
+                <w:webHidden/>
+              </w:rPr>
+              <w:fldChar w:fldCharType="end"/>
+            </w:r>
+          </w:hyperlink>
+        </w:p>
+        <w:p>
+          <w:pPr>
+            <w:pStyle w:val="TM1"/>
+            <w:tabs>
+              <w:tab w:val="right" w:leader="dot" w:pos="9062"/>
+            </w:tabs>
+            <w:rPr>
+              <w:noProof/>
+            </w:rPr>
+          </w:pPr>
+          <w:hyperlink w:anchor="_Toc403547694" w:history="1">
+            <w:r>
+              <w:rPr>
+                <w:rStyle w:val="Lienhypertexte"/>
+                <w:noProof/>
+              </w:rPr>
+              <w:t>Etape 2</w:t>
+            </w:r>
+            <w:r>
+              <w:rPr>
+                <w:noProof/>
+                <w:webHidden/>
+              </w:rPr>
+              <w:tab/>
+            </w:r>
+            <w:r>
+              <w:rPr>
+                <w:noProof/>
+                <w:webHidden/>
+              </w:rPr>
+              <w:fldChar w:fldCharType="begin"/>
+            </w:r>
+            <w:r>
+              <w:rPr>
+                <w:noProof/>
+                <w:webHidden/>
+              </w:rPr>
+              <w:instrText xml:space="preserve"> PAGEREF _Toc403547694 \h </w:instrText>
+            </w:r>
+            <w:r>
+              <w:rPr>
+                <w:noProof/>
+                <w:webHidden/>
+              </w:rPr>
+            </w:r>
+            <w:r>
+              <w:rPr>
+                <w:noProof/>
+                <w:webHidden/>
+              </w:rPr>
+              <w:fldChar w:fldCharType="separate"/>
+            </w:r>
+            <w:r>
+              <w:rPr>
+                <w:noProof/>
+                <w:webHidden/>
+              </w:rPr>
+              <w:t>6</w:t>
+            </w:r>
+            <w:r>
+              <w:rPr>
+                <w:noProof/>
+                <w:webHidden/>
+              </w:rPr>
+              <w:fldChar w:fldCharType="end"/>
+            </w:r>
+          </w:hyperlink>
+        </w:p>
+        <w:p>
+          <w:pPr>
+            <w:pStyle w:val="TM2"/>
+            <w:tabs>
+              <w:tab w:val="right" w:leader="dot" w:pos="9062"/>
+            </w:tabs>
+            <w:rPr>
+              <w:noProof/>
+            </w:rPr>
+          </w:pPr>
+          <w:hyperlink w:anchor="_Toc403547695" w:history="1">
+            <w:r>
+              <w:rPr>
+                <w:rStyle w:val="Lienhypertexte"/>
+                <w:noProof/>
+              </w:rPr>
+              <w:t>Description détaillée</w:t>
+            </w:r>
+            <w:r>
+              <w:rPr>
+                <w:noProof/>
+                <w:webHidden/>
+              </w:rPr>
+              <w:tab/>
+            </w:r>
+            <w:r>
+              <w:rPr>
+                <w:noProof/>
+                <w:webHidden/>
+              </w:rPr>
+              <w:fldChar w:fldCharType="begin"/>
+            </w:r>
+            <w:r>
+              <w:rPr>
+                <w:noProof/>
+                <w:webHidden/>
+              </w:rPr>
+              <w:instrText xml:space="preserve"> PAGEREF _Toc403547695 \h </w:instrText>
+            </w:r>
+            <w:r>
+              <w:rPr>
+                <w:noProof/>
+                <w:webHidden/>
+              </w:rPr>
+            </w:r>
+            <w:r>
+              <w:rPr>
+                <w:noProof/>
+                <w:webHidden/>
+              </w:rPr>
+              <w:fldChar w:fldCharType="separate"/>
+            </w:r>
+            <w:r>
+              <w:rPr>
+                <w:noProof/>
+                <w:webHidden/>
+              </w:rPr>
+              <w:t>6</w:t>
+            </w:r>
+            <w:r>
+              <w:rPr>
+                <w:noProof/>
+                <w:webHidden/>
+              </w:rPr>
+              <w:fldChar w:fldCharType="end"/>
+            </w:r>
+          </w:hyperlink>
+        </w:p>
+        <w:p>
+          <w:pPr>
+            <w:pStyle w:val="TM2"/>
+            <w:tabs>
+              <w:tab w:val="right" w:leader="dot" w:pos="9062"/>
+            </w:tabs>
+            <w:rPr>
+              <w:noProof/>
+            </w:rPr>
+          </w:pPr>
+          <w:hyperlink w:anchor="_Toc403547696" w:history="1">
+            <w:r>
+              <w:rPr>
+                <w:rStyle w:val="Lienhypertexte"/>
+                <w:noProof/>
+              </w:rPr>
+              <w:t>Rôles</w:t>
+            </w:r>
+            <w:r>
+              <w:rPr>
+                <w:noProof/>
+                <w:webHidden/>
+              </w:rPr>
+              <w:tab/>
+            </w:r>
+            <w:r>
+              <w:rPr>
+                <w:noProof/>
+                <w:webHidden/>
+              </w:rPr>
+              <w:fldChar w:fldCharType="begin"/>
+            </w:r>
+            <w:r>
+              <w:rPr>
+                <w:noProof/>
+                <w:webHidden/>
+              </w:rPr>
+              <w:instrText xml:space="preserve"> PAGEREF _Toc403547696 \h </w:instrText>
+            </w:r>
+            <w:r>
+              <w:rPr>
+                <w:noProof/>
+                <w:webHidden/>
+              </w:rPr>
+            </w:r>
+            <w:r>
+              <w:rPr>
+                <w:noProof/>
+                <w:webHidden/>
+              </w:rPr>
+              <w:fldChar w:fldCharType="separate"/>
+            </w:r>
+            <w:r>
+              <w:rPr>
+                <w:noProof/>
+                <w:webHidden/>
+              </w:rPr>
+              <w:t>6</w:t>
+            </w:r>
+            <w:r>
+              <w:rPr>
+                <w:noProof/>
+                <w:webHidden/>
+              </w:rPr>
+              <w:fldChar w:fldCharType="end"/>
+            </w:r>
+          </w:hyperlink>
+        </w:p>
+        <w:p>
+          <w:pPr>
+            <w:pStyle w:val="TM2"/>
+            <w:tabs>
+              <w:tab w:val="right" w:leader="dot" w:pos="9062"/>
+            </w:tabs>
+            <w:rPr>
+              <w:noProof/>
+            </w:rPr>
+          </w:pPr>
+          <w:hyperlink w:anchor="_Toc403547697" w:history="1">
+            <w:r>
+              <w:rPr>
+                <w:rStyle w:val="Lienhypertexte"/>
+                <w:noProof/>
+              </w:rPr>
+              <w:t>Semaine 1</w:t>
+            </w:r>
+            <w:r>
+              <w:rPr>
+                <w:noProof/>
+                <w:webHidden/>
+              </w:rPr>
+              <w:tab/>
+            </w:r>
+            <w:r>
+              <w:rPr>
+                <w:noProof/>
+                <w:webHidden/>
+              </w:rPr>
+              <w:fldChar w:fldCharType="begin"/>
+            </w:r>
+            <w:r>
+              <w:rPr>
+                <w:noProof/>
+                <w:webHidden/>
+              </w:rPr>
+              <w:instrText xml:space="preserve"> PAGEREF _Toc403547697 \h </w:instrText>
+            </w:r>
+            <w:r>
+              <w:rPr>
+                <w:noProof/>
+                <w:webHidden/>
+              </w:rPr>
+            </w:r>
+            <w:r>
+              <w:rPr>
+                <w:noProof/>
+                <w:webHidden/>
+              </w:rPr>
+              <w:fldChar w:fldCharType="separate"/>
+            </w:r>
+            <w:r>
+              <w:rPr>
+                <w:noProof/>
+                <w:webHidden/>
+              </w:rPr>
+              <w:t>6</w:t>
             </w:r>
             <w:r>
               <w:rPr>
@@ -811,13 +1357,13 @@
               <w:noProof/>
             </w:rPr>
           </w:pPr>
-          <w:hyperlink w:anchor="_Toc401088633" w:history="1">
+          <w:hyperlink w:anchor="_Toc403547698" w:history="1">
             <w:r>
               <w:rPr>
                 <w:rStyle w:val="Lienhypertexte"/>
                 <w:noProof/>
               </w:rPr>
-              <w:t>Codage load bootloader :</w:t>
+              <w:t>Modification bootloader et stack</w:t>
             </w:r>
             <w:r>
               <w:rPr>
@@ -838,7 +1384,7 @@
                 <w:noProof/>
                 <w:webHidden/>
               </w:rPr>
-              <w:instrText xml:space="preserve"> PAGEREF _Toc401088633 \h </w:instrText>
+              <w:instrText xml:space="preserve"> PAGEREF _Toc403547698 \h </w:instrText>
             </w:r>
             <w:r>
               <w:rPr>
@@ -858,7 +1404,7 @@
                 <w:noProof/>
                 <w:webHidden/>
               </w:rPr>
-              <w:t>4</w:t>
+              <w:t>6</w:t>
             </w:r>
             <w:r>
               <w:rPr>
@@ -879,13 +1425,13 @@
               <w:noProof/>
             </w:rPr>
           </w:pPr>
-          <w:hyperlink w:anchor="_Toc401088634" w:history="1">
+          <w:hyperlink w:anchor="_Toc403547699" w:history="1">
             <w:r>
               <w:rPr>
                 <w:rStyle w:val="Lienhypertexte"/>
                 <w:noProof/>
               </w:rPr>
-              <w:t>Bilan visite professeur :</w:t>
+              <w:t>Kernel en C, interruption et appels systèmes</w:t>
             </w:r>
             <w:r>
               <w:rPr>
@@ -906,7 +1452,7 @@
                 <w:noProof/>
                 <w:webHidden/>
               </w:rPr>
-              <w:instrText xml:space="preserve"> PAGEREF _Toc401088634 \h </w:instrText>
+              <w:instrText xml:space="preserve"> PAGEREF _Toc403547699 \h </w:instrText>
             </w:r>
             <w:r>
               <w:rPr>
@@ -926,7 +1472,279 @@
                 <w:noProof/>
                 <w:webHidden/>
               </w:rPr>
-              <w:t>4</w:t>
+              <w:t>6</w:t>
+            </w:r>
+            <w:r>
+              <w:rPr>
+                <w:noProof/>
+                <w:webHidden/>
+              </w:rPr>
+              <w:fldChar w:fldCharType="end"/>
+            </w:r>
+          </w:hyperlink>
+        </w:p>
+        <w:p>
+          <w:pPr>
+            <w:pStyle w:val="TM3"/>
+            <w:tabs>
+              <w:tab w:val="right" w:leader="dot" w:pos="9062"/>
+            </w:tabs>
+            <w:rPr>
+              <w:noProof/>
+            </w:rPr>
+          </w:pPr>
+          <w:hyperlink w:anchor="_Toc403547700" w:history="1">
+            <w:r>
+              <w:rPr>
+                <w:rStyle w:val="Lienhypertexte"/>
+                <w:noProof/>
+              </w:rPr>
+              <w:t>Fonctions d'entrée/sortie</w:t>
+            </w:r>
+            <w:r>
+              <w:rPr>
+                <w:noProof/>
+                <w:webHidden/>
+              </w:rPr>
+              <w:tab/>
+            </w:r>
+            <w:r>
+              <w:rPr>
+                <w:noProof/>
+                <w:webHidden/>
+              </w:rPr>
+              <w:fldChar w:fldCharType="begin"/>
+            </w:r>
+            <w:r>
+              <w:rPr>
+                <w:noProof/>
+                <w:webHidden/>
+              </w:rPr>
+              <w:instrText xml:space="preserve"> PAGEREF _Toc403547700 \h </w:instrText>
+            </w:r>
+            <w:r>
+              <w:rPr>
+                <w:noProof/>
+                <w:webHidden/>
+              </w:rPr>
+            </w:r>
+            <w:r>
+              <w:rPr>
+                <w:noProof/>
+                <w:webHidden/>
+              </w:rPr>
+              <w:fldChar w:fldCharType="separate"/>
+            </w:r>
+            <w:r>
+              <w:rPr>
+                <w:noProof/>
+                <w:webHidden/>
+              </w:rPr>
+              <w:t>6</w:t>
+            </w:r>
+            <w:r>
+              <w:rPr>
+                <w:noProof/>
+                <w:webHidden/>
+              </w:rPr>
+              <w:fldChar w:fldCharType="end"/>
+            </w:r>
+          </w:hyperlink>
+        </w:p>
+        <w:p>
+          <w:pPr>
+            <w:pStyle w:val="TM3"/>
+            <w:tabs>
+              <w:tab w:val="right" w:leader="dot" w:pos="9062"/>
+            </w:tabs>
+            <w:rPr>
+              <w:noProof/>
+            </w:rPr>
+          </w:pPr>
+          <w:hyperlink w:anchor="_Toc403547701" w:history="1">
+            <w:r>
+              <w:rPr>
+                <w:rStyle w:val="Lienhypertexte"/>
+                <w:noProof/>
+              </w:rPr>
+              <w:t>Fonctions de lecture/écriture d'un secteur</w:t>
+            </w:r>
+            <w:r>
+              <w:rPr>
+                <w:noProof/>
+                <w:webHidden/>
+              </w:rPr>
+              <w:tab/>
+            </w:r>
+            <w:r>
+              <w:rPr>
+                <w:noProof/>
+                <w:webHidden/>
+              </w:rPr>
+              <w:fldChar w:fldCharType="begin"/>
+            </w:r>
+            <w:r>
+              <w:rPr>
+                <w:noProof/>
+                <w:webHidden/>
+              </w:rPr>
+              <w:instrText xml:space="preserve"> PAGEREF _Toc403547701 \h </w:instrText>
+            </w:r>
+            <w:r>
+              <w:rPr>
+                <w:noProof/>
+                <w:webHidden/>
+              </w:rPr>
+            </w:r>
+            <w:r>
+              <w:rPr>
+                <w:noProof/>
+                <w:webHidden/>
+              </w:rPr>
+              <w:fldChar w:fldCharType="separate"/>
+            </w:r>
+            <w:r>
+              <w:rPr>
+                <w:noProof/>
+                <w:webHidden/>
+              </w:rPr>
+              <w:t>7</w:t>
+            </w:r>
+            <w:r>
+              <w:rPr>
+                <w:noProof/>
+                <w:webHidden/>
+              </w:rPr>
+              <w:fldChar w:fldCharType="end"/>
+            </w:r>
+          </w:hyperlink>
+        </w:p>
+        <w:p>
+          <w:pPr>
+            <w:pStyle w:val="TM3"/>
+            <w:tabs>
+              <w:tab w:val="right" w:leader="dot" w:pos="9062"/>
+            </w:tabs>
+            <w:rPr>
+              <w:noProof/>
+            </w:rPr>
+          </w:pPr>
+          <w:hyperlink w:anchor="_Toc403547702" w:history="1">
+            <w:r>
+              <w:rPr>
+                <w:rStyle w:val="Lienhypertexte"/>
+                <w:noProof/>
+              </w:rPr>
+              <w:t>Questions</w:t>
+            </w:r>
+            <w:r>
+              <w:rPr>
+                <w:noProof/>
+                <w:webHidden/>
+              </w:rPr>
+              <w:tab/>
+            </w:r>
+            <w:r>
+              <w:rPr>
+                <w:noProof/>
+                <w:webHidden/>
+              </w:rPr>
+              <w:fldChar w:fldCharType="begin"/>
+            </w:r>
+            <w:r>
+              <w:rPr>
+                <w:noProof/>
+                <w:webHidden/>
+              </w:rPr>
+              <w:instrText xml:space="preserve"> PAGEREF _Toc403547702 \h </w:instrText>
+            </w:r>
+            <w:r>
+              <w:rPr>
+                <w:noProof/>
+                <w:webHidden/>
+              </w:rPr>
+            </w:r>
+            <w:r>
+              <w:rPr>
+                <w:noProof/>
+                <w:webHidden/>
+              </w:rPr>
+              <w:fldChar w:fldCharType="separate"/>
+            </w:r>
+            <w:r>
+              <w:rPr>
+                <w:noProof/>
+                <w:webHidden/>
+              </w:rPr>
+              <w:t>7</w:t>
+            </w:r>
+            <w:r>
+              <w:rPr>
+                <w:noProof/>
+                <w:webHidden/>
+              </w:rPr>
+              <w:fldChar w:fldCharType="end"/>
+            </w:r>
+          </w:hyperlink>
+        </w:p>
+        <w:p>
+          <w:pPr>
+            <w:pStyle w:val="TM3"/>
+            <w:tabs>
+              <w:tab w:val="right" w:leader="dot" w:pos="9062"/>
+            </w:tabs>
+            <w:rPr>
+              <w:noProof/>
+            </w:rPr>
+          </w:pPr>
+          <w:hyperlink w:anchor="_Toc403547703" w:history="1">
+            <w:r>
+              <w:rPr>
+                <w:rStyle w:val="Lienhypertexte"/>
+                <w:noProof/>
+              </w:rPr>
+              <w:t>Bilan visite professeur</w:t>
+            </w:r>
+            <w:r>
+              <w:rPr>
+                <w:noProof/>
+                <w:webHidden/>
+              </w:rPr>
+              <w:tab/>
+            </w:r>
+            <w:r>
+              <w:rPr>
+                <w:noProof/>
+                <w:webHidden/>
+              </w:rPr>
+              <w:fldChar w:fldCharType="begin"/>
+            </w:r>
+            <w:r>
+              <w:rPr>
+                <w:noProof/>
+                <w:webHidden/>
+              </w:rPr>
+              <w:instrText xml:space="preserve"> PAGEREF _Toc403547703 \h </w:instrText>
+            </w:r>
+            <w:r>
+              <w:rPr>
+                <w:noProof/>
+                <w:webHidden/>
+              </w:rPr>
+            </w:r>
+            <w:r>
+              <w:rPr>
+                <w:noProof/>
+                <w:webHidden/>
+              </w:rPr>
+              <w:fldChar w:fldCharType="separate"/>
+            </w:r>
+            <w:r>
+              <w:rPr>
+                <w:noProof/>
+                <w:webHidden/>
+              </w:rPr>
+              <w:t>7</w:t>
             </w:r>
             <w:r>
               <w:rPr>
@@ -947,7 +1765,7 @@
               <w:noProof/>
             </w:rPr>
           </w:pPr>
-          <w:hyperlink w:anchor="_Toc401088635" w:history="1">
+          <w:hyperlink w:anchor="_Toc403547704" w:history="1">
             <w:r>
               <w:rPr>
                 <w:rStyle w:val="Lienhypertexte"/>
@@ -974,7 +1792,7 @@
                 <w:noProof/>
                 <w:webHidden/>
               </w:rPr>
-              <w:instrText xml:space="preserve"> PAGEREF _Toc401088635 \h </w:instrText>
+              <w:instrText xml:space="preserve"> PAGEREF _Toc403547704 \h </w:instrText>
             </w:r>
             <w:r>
               <w:rPr>
@@ -994,7 +1812,7 @@
                 <w:noProof/>
                 <w:webHidden/>
               </w:rPr>
-              <w:t>4</w:t>
+              <w:t>7</w:t>
             </w:r>
             <w:r>
               <w:rPr>
@@ -1015,13 +1833,13 @@
               <w:noProof/>
             </w:rPr>
           </w:pPr>
-          <w:hyperlink w:anchor="_Toc401088636" w:history="1">
+          <w:hyperlink w:anchor="_Toc403547705" w:history="1">
             <w:r>
               <w:rPr>
                 <w:rStyle w:val="Lienhypertexte"/>
                 <w:noProof/>
               </w:rPr>
-              <w:t>Travail effectué :</w:t>
+              <w:t>Kernel en C, interruption et appels systèmes</w:t>
             </w:r>
             <w:r>
               <w:rPr>
@@ -1042,7 +1860,7 @@
                 <w:noProof/>
                 <w:webHidden/>
               </w:rPr>
-              <w:instrText xml:space="preserve"> PAGEREF _Toc401088636 \h </w:instrText>
+              <w:instrText xml:space="preserve"> PAGEREF _Toc403547705 \h </w:instrText>
             </w:r>
             <w:r>
               <w:rPr>
@@ -1062,7 +1880,7 @@
                 <w:noProof/>
                 <w:webHidden/>
               </w:rPr>
-              <w:t>4</w:t>
+              <w:t>7</w:t>
             </w:r>
             <w:r>
               <w:rPr>
@@ -1083,13 +1901,13 @@
               <w:noProof/>
             </w:rPr>
           </w:pPr>
-          <w:hyperlink w:anchor="_Toc401088637" w:history="1">
+          <w:hyperlink w:anchor="_Toc403547706" w:history="1">
             <w:r>
               <w:rPr>
                 <w:rStyle w:val="Lienhypertexte"/>
                 <w:noProof/>
               </w:rPr>
-              <w:t>Codage load kernel :</w:t>
+              <w:t>Infos</w:t>
             </w:r>
             <w:r>
               <w:rPr>
@@ -1110,7 +1928,7 @@
                 <w:noProof/>
                 <w:webHidden/>
               </w:rPr>
-              <w:instrText xml:space="preserve"> PAGEREF _Toc401088637 \h </w:instrText>
+              <w:instrText xml:space="preserve"> PAGEREF _Toc403547706 \h </w:instrText>
             </w:r>
             <w:r>
               <w:rPr>
@@ -1130,7 +1948,7 @@
                 <w:noProof/>
                 <w:webHidden/>
               </w:rPr>
-              <w:t>5</w:t>
+              <w:t>7</w:t>
             </w:r>
             <w:r>
               <w:rPr>
@@ -1151,13 +1969,13 @@
               <w:noProof/>
             </w:rPr>
           </w:pPr>
-          <w:hyperlink w:anchor="_Toc401088638" w:history="1">
+          <w:hyperlink w:anchor="_Toc403547707" w:history="1">
             <w:r>
               <w:rPr>
                 <w:rStyle w:val="Lienhypertexte"/>
                 <w:noProof/>
               </w:rPr>
-              <w:t>Codage kernel :</w:t>
+              <w:t>Problèmes rencontré</w:t>
             </w:r>
             <w:r>
               <w:rPr>
@@ -1178,7 +1996,7 @@
                 <w:noProof/>
                 <w:webHidden/>
               </w:rPr>
-              <w:instrText xml:space="preserve"> PAGEREF _Toc401088638 \h </w:instrText>
+              <w:instrText xml:space="preserve"> PAGEREF _Toc403547707 \h </w:instrText>
             </w:r>
             <w:r>
               <w:rPr>
@@ -1198,7 +2016,7 @@
                 <w:noProof/>
                 <w:webHidden/>
               </w:rPr>
-              <w:t>5</w:t>
+              <w:t>7</w:t>
             </w:r>
             <w:r>
               <w:rPr>
@@ -1219,13 +2037,13 @@
               <w:noProof/>
             </w:rPr>
           </w:pPr>
-          <w:hyperlink w:anchor="_Toc401088639" w:history="1">
+          <w:hyperlink w:anchor="_Toc403547708" w:history="1">
             <w:r>
               <w:rPr>
                 <w:rStyle w:val="Lienhypertexte"/>
                 <w:noProof/>
               </w:rPr>
-              <w:t>Bilan visite professeur :</w:t>
+              <w:t>Questions</w:t>
             </w:r>
             <w:r>
               <w:rPr>
@@ -1246,7 +2064,7 @@
                 <w:noProof/>
                 <w:webHidden/>
               </w:rPr>
-              <w:instrText xml:space="preserve"> PAGEREF _Toc401088639 \h </w:instrText>
+              <w:instrText xml:space="preserve"> PAGEREF _Toc403547708 \h </w:instrText>
             </w:r>
             <w:r>
               <w:rPr>
@@ -1266,7 +2084,75 @@
                 <w:noProof/>
                 <w:webHidden/>
               </w:rPr>
-              <w:t>6</w:t>
+              <w:t>8</w:t>
+            </w:r>
+            <w:r>
+              <w:rPr>
+                <w:noProof/>
+                <w:webHidden/>
+              </w:rPr>
+              <w:fldChar w:fldCharType="end"/>
+            </w:r>
+          </w:hyperlink>
+        </w:p>
+        <w:p>
+          <w:pPr>
+            <w:pStyle w:val="TM3"/>
+            <w:tabs>
+              <w:tab w:val="right" w:leader="dot" w:pos="9062"/>
+            </w:tabs>
+            <w:rPr>
+              <w:noProof/>
+            </w:rPr>
+          </w:pPr>
+          <w:hyperlink w:anchor="_Toc403547709" w:history="1">
+            <w:r>
+              <w:rPr>
+                <w:rStyle w:val="Lienhypertexte"/>
+                <w:noProof/>
+              </w:rPr>
+              <w:t>Bilan visite professeur</w:t>
+            </w:r>
+            <w:r>
+              <w:rPr>
+                <w:noProof/>
+                <w:webHidden/>
+              </w:rPr>
+              <w:tab/>
+            </w:r>
+            <w:r>
+              <w:rPr>
+                <w:noProof/>
+                <w:webHidden/>
+              </w:rPr>
+              <w:fldChar w:fldCharType="begin"/>
+            </w:r>
+            <w:r>
+              <w:rPr>
+                <w:noProof/>
+                <w:webHidden/>
+              </w:rPr>
+              <w:instrText xml:space="preserve"> PAGEREF _Toc403547709 \h </w:instrText>
+            </w:r>
+            <w:r>
+              <w:rPr>
+                <w:noProof/>
+                <w:webHidden/>
+              </w:rPr>
+            </w:r>
+            <w:r>
+              <w:rPr>
+                <w:noProof/>
+                <w:webHidden/>
+              </w:rPr>
+              <w:fldChar w:fldCharType="separate"/>
+            </w:r>
+            <w:r>
+              <w:rPr>
+                <w:noProof/>
+                <w:webHidden/>
+              </w:rPr>
+              <w:t>8</w:t>
             </w:r>
             <w:r>
               <w:rPr>
@@ -1287,13 +2173,13 @@
               <w:noProof/>
             </w:rPr>
           </w:pPr>
-          <w:hyperlink w:anchor="_Toc401088640" w:history="1">
+          <w:hyperlink w:anchor="_Toc403547710" w:history="1">
             <w:r>
               <w:rPr>
                 <w:rStyle w:val="Lienhypertexte"/>
                 <w:noProof/>
               </w:rPr>
-              <w:t>Etape 2</w:t>
+              <w:t>Etape 3</w:t>
             </w:r>
             <w:r>
               <w:rPr>
@@ -1314,7 +2200,7 @@
                 <w:noProof/>
                 <w:webHidden/>
               </w:rPr>
-              <w:instrText xml:space="preserve"> PAGEREF _Toc401088640 \h </w:instrText>
+              <w:instrText xml:space="preserve"> PAGEREF _Toc403547710 \h </w:instrText>
             </w:r>
             <w:r>
               <w:rPr>
@@ -1334,7 +2220,7 @@
                 <w:noProof/>
                 <w:webHidden/>
               </w:rPr>
-              <w:t>6</w:t>
+              <w:t>9</w:t>
             </w:r>
             <w:r>
               <w:rPr>
@@ -1355,7 +2241,7 @@
               <w:noProof/>
             </w:rPr>
           </w:pPr>
-          <w:hyperlink w:anchor="_Toc401088641" w:history="1">
+          <w:hyperlink w:anchor="_Toc403547711" w:history="1">
             <w:r>
               <w:rPr>
                 <w:rStyle w:val="Lienhypertexte"/>
@@ -1382,7 +2268,7 @@
                 <w:noProof/>
                 <w:webHidden/>
               </w:rPr>
-              <w:instrText xml:space="preserve"> PAGEREF _Toc401088641 \h </w:instrText>
+              <w:instrText xml:space="preserve"> PAGEREF _Toc403547711 \h </w:instrText>
             </w:r>
             <w:r>
               <w:rPr>
@@ -1402,7 +2288,7 @@
                 <w:noProof/>
                 <w:webHidden/>
               </w:rPr>
-              <w:t>6</w:t>
+              <w:t>9</w:t>
             </w:r>
             <w:r>
               <w:rPr>
@@ -1423,7 +2309,7 @@
               <w:noProof/>
             </w:rPr>
           </w:pPr>
-          <w:hyperlink w:anchor="_Toc401088642" w:history="1">
+          <w:hyperlink w:anchor="_Toc403547712" w:history="1">
             <w:r>
               <w:rPr>
                 <w:rStyle w:val="Lienhypertexte"/>
@@ -1450,7 +2336,7 @@
                 <w:noProof/>
                 <w:webHidden/>
               </w:rPr>
-              <w:instrText xml:space="preserve"> PAGEREF _Toc401088642 \h </w:instrText>
+              <w:instrText xml:space="preserve"> PAGEREF _Toc403547712 \h </w:instrText>
             </w:r>
             <w:r>
               <w:rPr>
@@ -1470,7 +2356,7 @@
                 <w:noProof/>
                 <w:webHidden/>
               </w:rPr>
-              <w:t>6</w:t>
+              <w:t>9</w:t>
             </w:r>
             <w:r>
               <w:rPr>
@@ -1491,7 +2377,7 @@
               <w:noProof/>
             </w:rPr>
           </w:pPr>
-          <w:hyperlink w:anchor="_Toc401088643" w:history="1">
+          <w:hyperlink w:anchor="_Toc403547713" w:history="1">
             <w:r>
               <w:rPr>
                 <w:rStyle w:val="Lienhypertexte"/>
@@ -1518,7 +2404,7 @@
                 <w:noProof/>
                 <w:webHidden/>
               </w:rPr>
-              <w:instrText xml:space="preserve"> PAGEREF _Toc401088643 \h </w:instrText>
+              <w:instrText xml:space="preserve"> PAGEREF _Toc403547713 \h </w:instrText>
             </w:r>
             <w:r>
               <w:rPr>
@@ -1538,7 +2424,483 @@
                 <w:noProof/>
                 <w:webHidden/>
               </w:rPr>
-              <w:t>6</w:t>
+              <w:t>9</w:t>
+            </w:r>
+            <w:r>
+              <w:rPr>
+                <w:noProof/>
+                <w:webHidden/>
+              </w:rPr>
+              <w:fldChar w:fldCharType="end"/>
+            </w:r>
+          </w:hyperlink>
+        </w:p>
+        <w:p>
+          <w:pPr>
+            <w:pStyle w:val="TM3"/>
+            <w:tabs>
+              <w:tab w:val="right" w:leader="dot" w:pos="9062"/>
+            </w:tabs>
+            <w:rPr>
+              <w:noProof/>
+            </w:rPr>
+          </w:pPr>
+          <w:hyperlink w:anchor="_Toc403547714" w:history="1">
+            <w:r>
+              <w:rPr>
+                <w:rStyle w:val="Lienhypertexte"/>
+                <w:noProof/>
+              </w:rPr>
+              <w:t>Description structure système de fichier</w:t>
+            </w:r>
+            <w:r>
+              <w:rPr>
+                <w:noProof/>
+                <w:webHidden/>
+              </w:rPr>
+              <w:tab/>
+            </w:r>
+            <w:r>
+              <w:rPr>
+                <w:noProof/>
+                <w:webHidden/>
+              </w:rPr>
+              <w:fldChar w:fldCharType="begin"/>
+            </w:r>
+            <w:r>
+              <w:rPr>
+                <w:noProof/>
+                <w:webHidden/>
+              </w:rPr>
+              <w:instrText xml:space="preserve"> PAGEREF _Toc403547714 \h </w:instrText>
+            </w:r>
+            <w:r>
+              <w:rPr>
+                <w:noProof/>
+                <w:webHidden/>
+              </w:rPr>
+            </w:r>
+            <w:r>
+              <w:rPr>
+                <w:noProof/>
+                <w:webHidden/>
+              </w:rPr>
+              <w:fldChar w:fldCharType="separate"/>
+            </w:r>
+            <w:r>
+              <w:rPr>
+                <w:noProof/>
+                <w:webHidden/>
+              </w:rPr>
+              <w:t>9</w:t>
+            </w:r>
+            <w:r>
+              <w:rPr>
+                <w:noProof/>
+                <w:webHidden/>
+              </w:rPr>
+              <w:fldChar w:fldCharType="end"/>
+            </w:r>
+          </w:hyperlink>
+        </w:p>
+        <w:p>
+          <w:pPr>
+            <w:pStyle w:val="TM3"/>
+            <w:tabs>
+              <w:tab w:val="right" w:leader="dot" w:pos="9062"/>
+            </w:tabs>
+            <w:rPr>
+              <w:noProof/>
+            </w:rPr>
+          </w:pPr>
+          <w:hyperlink w:anchor="_Toc403547715" w:history="1">
+            <w:r>
+              <w:rPr>
+                <w:rStyle w:val="Lienhypertexte"/>
+                <w:noProof/>
+              </w:rPr>
+              <w:t>Implémentation structure du système</w:t>
+            </w:r>
+            <w:r>
+              <w:rPr>
+                <w:noProof/>
+                <w:webHidden/>
+              </w:rPr>
+              <w:tab/>
+            </w:r>
+            <w:r>
+              <w:rPr>
+                <w:noProof/>
+                <w:webHidden/>
+              </w:rPr>
+              <w:fldChar w:fldCharType="begin"/>
+            </w:r>
+            <w:r>
+              <w:rPr>
+                <w:noProof/>
+                <w:webHidden/>
+              </w:rPr>
+              <w:instrText xml:space="preserve"> PAGEREF _Toc403547715 \h </w:instrText>
+            </w:r>
+            <w:r>
+              <w:rPr>
+                <w:noProof/>
+                <w:webHidden/>
+              </w:rPr>
+            </w:r>
+            <w:r>
+              <w:rPr>
+                <w:noProof/>
+                <w:webHidden/>
+              </w:rPr>
+              <w:fldChar w:fldCharType="separate"/>
+            </w:r>
+            <w:r>
+              <w:rPr>
+                <w:noProof/>
+                <w:webHidden/>
+              </w:rPr>
+              <w:t>9</w:t>
+            </w:r>
+            <w:r>
+              <w:rPr>
+                <w:noProof/>
+                <w:webHidden/>
+              </w:rPr>
+              <w:fldChar w:fldCharType="end"/>
+            </w:r>
+          </w:hyperlink>
+        </w:p>
+        <w:p>
+          <w:pPr>
+            <w:pStyle w:val="TM3"/>
+            <w:tabs>
+              <w:tab w:val="right" w:leader="dot" w:pos="9062"/>
+            </w:tabs>
+            <w:rPr>
+              <w:noProof/>
+            </w:rPr>
+          </w:pPr>
+          <w:hyperlink w:anchor="_Toc403547716" w:history="1">
+            <w:r>
+              <w:rPr>
+                <w:rStyle w:val="Lienhypertexte"/>
+                <w:noProof/>
+              </w:rPr>
+              <w:t>Ajouter un fichier au système</w:t>
+            </w:r>
+            <w:r>
+              <w:rPr>
+                <w:noProof/>
+                <w:webHidden/>
+              </w:rPr>
+              <w:tab/>
+            </w:r>
+            <w:r>
+              <w:rPr>
+                <w:noProof/>
+                <w:webHidden/>
+              </w:rPr>
+              <w:fldChar w:fldCharType="begin"/>
+            </w:r>
+            <w:r>
+              <w:rPr>
+                <w:noProof/>
+                <w:webHidden/>
+              </w:rPr>
+              <w:instrText xml:space="preserve"> PAGEREF _Toc403547716 \h </w:instrText>
+            </w:r>
+            <w:r>
+              <w:rPr>
+                <w:noProof/>
+                <w:webHidden/>
+              </w:rPr>
+            </w:r>
+            <w:r>
+              <w:rPr>
+                <w:noProof/>
+                <w:webHidden/>
+              </w:rPr>
+              <w:fldChar w:fldCharType="separate"/>
+            </w:r>
+            <w:r>
+              <w:rPr>
+                <w:noProof/>
+                <w:webHidden/>
+              </w:rPr>
+              <w:t>9</w:t>
+            </w:r>
+            <w:r>
+              <w:rPr>
+                <w:noProof/>
+                <w:webHidden/>
+              </w:rPr>
+              <w:fldChar w:fldCharType="end"/>
+            </w:r>
+          </w:hyperlink>
+        </w:p>
+        <w:p>
+          <w:pPr>
+            <w:pStyle w:val="TM3"/>
+            <w:tabs>
+              <w:tab w:val="right" w:leader="dot" w:pos="9062"/>
+            </w:tabs>
+            <w:rPr>
+              <w:noProof/>
+            </w:rPr>
+          </w:pPr>
+          <w:hyperlink w:anchor="_Toc403547717" w:history="1">
+            <w:r>
+              <w:rPr>
+                <w:rStyle w:val="Lienhypertexte"/>
+                <w:noProof/>
+              </w:rPr>
+              <w:t>Lister les fichiers du système</w:t>
+            </w:r>
+            <w:r>
+              <w:rPr>
+                <w:noProof/>
+                <w:webHidden/>
+              </w:rPr>
+              <w:tab/>
+            </w:r>
+            <w:r>
+              <w:rPr>
+                <w:noProof/>
+                <w:webHidden/>
+              </w:rPr>
+              <w:fldChar w:fldCharType="begin"/>
+            </w:r>
+            <w:r>
+              <w:rPr>
+                <w:noProof/>
+                <w:webHidden/>
+              </w:rPr>
+              <w:instrText xml:space="preserve"> PAGEREF _Toc403547717 \h </w:instrText>
+            </w:r>
+            <w:r>
+              <w:rPr>
+                <w:noProof/>
+                <w:webHidden/>
+              </w:rPr>
+            </w:r>
+            <w:r>
+              <w:rPr>
+                <w:noProof/>
+                <w:webHidden/>
+              </w:rPr>
+              <w:fldChar w:fldCharType="separate"/>
+            </w:r>
+            <w:r>
+              <w:rPr>
+                <w:noProof/>
+                <w:webHidden/>
+              </w:rPr>
+              <w:t>10</w:t>
+            </w:r>
+            <w:r>
+              <w:rPr>
+                <w:noProof/>
+                <w:webHidden/>
+              </w:rPr>
+              <w:fldChar w:fldCharType="end"/>
+            </w:r>
+          </w:hyperlink>
+        </w:p>
+        <w:p>
+          <w:pPr>
+            <w:pStyle w:val="TM3"/>
+            <w:tabs>
+              <w:tab w:val="right" w:leader="dot" w:pos="9062"/>
+            </w:tabs>
+            <w:rPr>
+              <w:noProof/>
+            </w:rPr>
+          </w:pPr>
+          <w:hyperlink w:anchor="_Toc403547718" w:history="1">
+            <w:r>
+              <w:rPr>
+                <w:rStyle w:val="Lienhypertexte"/>
+                <w:noProof/>
+              </w:rPr>
+              <w:t>Supprimer un fichier du système</w:t>
+            </w:r>
+            <w:r>
+              <w:rPr>
+                <w:noProof/>
+                <w:webHidden/>
+              </w:rPr>
+              <w:tab/>
+            </w:r>
+            <w:r>
+              <w:rPr>
+                <w:noProof/>
+                <w:webHidden/>
+              </w:rPr>
+              <w:fldChar w:fldCharType="begin"/>
+            </w:r>
+            <w:r>
+              <w:rPr>
+                <w:noProof/>
+                <w:webHidden/>
+              </w:rPr>
+              <w:instrText xml:space="preserve"> PAGEREF _Toc403547718 \h </w:instrText>
+            </w:r>
+            <w:r>
+              <w:rPr>
+                <w:noProof/>
+                <w:webHidden/>
+              </w:rPr>
+            </w:r>
+            <w:r>
+              <w:rPr>
+                <w:noProof/>
+                <w:webHidden/>
+              </w:rPr>
+              <w:fldChar w:fldCharType="separate"/>
+            </w:r>
+            <w:r>
+              <w:rPr>
+                <w:noProof/>
+                <w:webHidden/>
+              </w:rPr>
+              <w:t>10</w:t>
+            </w:r>
+            <w:r>
+              <w:rPr>
+                <w:noProof/>
+                <w:webHidden/>
+              </w:rPr>
+              <w:fldChar w:fldCharType="end"/>
+            </w:r>
+          </w:hyperlink>
+        </w:p>
+        <w:p>
+          <w:pPr>
+            <w:pStyle w:val="TM3"/>
+            <w:tabs>
+              <w:tab w:val="right" w:leader="dot" w:pos="9062"/>
+            </w:tabs>
+            <w:rPr>
+              <w:noProof/>
+            </w:rPr>
+          </w:pPr>
+          <w:hyperlink w:anchor="_Toc403547719" w:history="1">
+            <w:r>
+              <w:rPr>
+                <w:rStyle w:val="Lienhypertexte"/>
+                <w:noProof/>
+              </w:rPr>
+              <w:t>Questions</w:t>
+            </w:r>
+            <w:r>
+              <w:rPr>
+                <w:noProof/>
+                <w:webHidden/>
+              </w:rPr>
+              <w:tab/>
+            </w:r>
+            <w:r>
+              <w:rPr>
+                <w:noProof/>
+                <w:webHidden/>
+              </w:rPr>
+              <w:fldChar w:fldCharType="begin"/>
+            </w:r>
+            <w:r>
+              <w:rPr>
+                <w:noProof/>
+                <w:webHidden/>
+              </w:rPr>
+              <w:instrText xml:space="preserve"> PAGEREF _Toc403547719 \h </w:instrText>
+            </w:r>
+            <w:r>
+              <w:rPr>
+                <w:noProof/>
+                <w:webHidden/>
+              </w:rPr>
+            </w:r>
+            <w:r>
+              <w:rPr>
+                <w:noProof/>
+                <w:webHidden/>
+              </w:rPr>
+              <w:fldChar w:fldCharType="separate"/>
+            </w:r>
+            <w:r>
+              <w:rPr>
+                <w:noProof/>
+                <w:webHidden/>
+              </w:rPr>
+              <w:t>10</w:t>
+            </w:r>
+            <w:r>
+              <w:rPr>
+                <w:noProof/>
+                <w:webHidden/>
+              </w:rPr>
+              <w:fldChar w:fldCharType="end"/>
+            </w:r>
+          </w:hyperlink>
+        </w:p>
+        <w:p>
+          <w:pPr>
+            <w:pStyle w:val="TM3"/>
+            <w:tabs>
+              <w:tab w:val="right" w:leader="dot" w:pos="9062"/>
+            </w:tabs>
+            <w:rPr>
+              <w:noProof/>
+            </w:rPr>
+          </w:pPr>
+          <w:hyperlink w:anchor="_Toc403547720" w:history="1">
+            <w:r>
+              <w:rPr>
+                <w:rStyle w:val="Lienhypertexte"/>
+                <w:noProof/>
+              </w:rPr>
+              <w:t>Bilan visite professeur</w:t>
+            </w:r>
+            <w:r>
+              <w:rPr>
+                <w:noProof/>
+                <w:webHidden/>
+              </w:rPr>
+              <w:tab/>
+            </w:r>
+            <w:r>
+              <w:rPr>
+                <w:noProof/>
+                <w:webHidden/>
+              </w:rPr>
+              <w:fldChar w:fldCharType="begin"/>
+            </w:r>
+            <w:r>
+              <w:rPr>
+                <w:noProof/>
+                <w:webHidden/>
+              </w:rPr>
+              <w:instrText xml:space="preserve"> PAGEREF _Toc403547720 \h </w:instrText>
+            </w:r>
+            <w:r>
+              <w:rPr>
+                <w:noProof/>
+                <w:webHidden/>
+              </w:rPr>
+            </w:r>
+            <w:r>
+              <w:rPr>
+                <w:noProof/>
+                <w:webHidden/>
+              </w:rPr>
+              <w:fldChar w:fldCharType="separate"/>
+            </w:r>
+            <w:r>
+              <w:rPr>
+                <w:noProof/>
+                <w:webHidden/>
+              </w:rPr>
+              <w:t>10</w:t>
             </w:r>
             <w:r>
               <w:rPr>
@@ -1588,21 +2950,21 @@
       <w:pPr>
         <w:pStyle w:val="Titre1"/>
       </w:pPr>
-      <w:bookmarkStart w:id="0" w:name="_Toc401088627"/>
+      <w:bookmarkStart w:id="1" w:name="_Toc403547684"/>
       <w:r>
         <w:t>Etape 1</w:t>
       </w:r>
-      <w:bookmarkEnd w:id="0"/>
+      <w:bookmarkEnd w:id="1"/>
     </w:p>
     <w:p>
       <w:pPr>
         <w:pStyle w:val="Titre2"/>
       </w:pPr>
-      <w:bookmarkStart w:id="1" w:name="_Toc401088628"/>
+      <w:bookmarkStart w:id="2" w:name="_Toc403547685"/>
       <w:r>
         <w:t>Description détaillé</w:t>
       </w:r>
-      <w:bookmarkEnd w:id="1"/>
+      <w:bookmarkEnd w:id="2"/>
       <w:r>
         <w:t xml:space="preserve"> </w:t>
       </w:r>
@@ -1923,11 +3285,11 @@
       <w:pPr>
         <w:pStyle w:val="Titre2"/>
       </w:pPr>
-      <w:bookmarkStart w:id="2" w:name="_Toc401088629"/>
+      <w:bookmarkStart w:id="3" w:name="_Toc403547686"/>
       <w:r>
         <w:t>Rôles</w:t>
       </w:r>
-      <w:bookmarkEnd w:id="2"/>
+      <w:bookmarkEnd w:id="3"/>
       <w:r>
         <w:t> </w:t>
       </w:r>
@@ -2001,17 +3363,17 @@
       <w:pPr>
         <w:pStyle w:val="Titre2"/>
       </w:pPr>
-      <w:bookmarkStart w:id="3" w:name="_Toc401088630"/>
+      <w:bookmarkStart w:id="4" w:name="_Toc403547687"/>
       <w:r>
         <w:t>Semaine 1</w:t>
       </w:r>
-      <w:bookmarkEnd w:id="3"/>
+      <w:bookmarkEnd w:id="4"/>
     </w:p>
     <w:p>
       <w:pPr>
         <w:pStyle w:val="Titre3"/>
       </w:pPr>
-      <w:bookmarkStart w:id="4" w:name="_Toc401088631"/>
+      <w:bookmarkStart w:id="5" w:name="_Toc403547688"/>
       <w:proofErr w:type="gramStart"/>
       <w:r>
         <w:t>Recherche</w:t>
@@ -2023,7 +3385,7 @@
       <w:r>
         <w:t> :</w:t>
       </w:r>
-      <w:bookmarkEnd w:id="4"/>
+      <w:bookmarkEnd w:id="5"/>
     </w:p>
     <w:p>
       <w:pPr>
@@ -2059,11 +3421,11 @@
       <w:pPr>
         <w:pStyle w:val="Titre3"/>
       </w:pPr>
-      <w:bookmarkStart w:id="5" w:name="_Toc401088632"/>
+      <w:bookmarkStart w:id="6" w:name="_Toc403547689"/>
       <w:r>
         <w:t>Travail effectué :</w:t>
       </w:r>
-      <w:bookmarkEnd w:id="5"/>
+      <w:bookmarkEnd w:id="6"/>
       <w:r>
         <w:t xml:space="preserve"> </w:t>
       </w:r>
@@ -2127,7 +3489,7 @@
       <w:pPr>
         <w:pStyle w:val="Titre3"/>
       </w:pPr>
-      <w:bookmarkStart w:id="6" w:name="_Toc401088634"/>
+      <w:bookmarkStart w:id="7" w:name="_Toc403547690"/>
       <w:r>
         <w:t>Bilan</w:t>
       </w:r>
@@ -2137,7 +3499,7 @@
       <w:r>
         <w:t> :</w:t>
       </w:r>
-      <w:bookmarkEnd w:id="6"/>
+      <w:bookmarkEnd w:id="7"/>
     </w:p>
     <w:p>
       <w:pPr>
@@ -2199,21 +3561,21 @@
       <w:pPr>
         <w:pStyle w:val="Titre2"/>
       </w:pPr>
-      <w:bookmarkStart w:id="7" w:name="_Toc401088635"/>
+      <w:bookmarkStart w:id="8" w:name="_Toc403547691"/>
       <w:r>
         <w:t>Semaine 2</w:t>
       </w:r>
-      <w:bookmarkEnd w:id="7"/>
+      <w:bookmarkEnd w:id="8"/>
     </w:p>
     <w:p>
       <w:pPr>
         <w:pStyle w:val="Titre3"/>
       </w:pPr>
-      <w:bookmarkStart w:id="8" w:name="_Toc401088636"/>
+      <w:bookmarkStart w:id="9" w:name="_Toc403547692"/>
       <w:r>
         <w:t>Travail effectué :</w:t>
       </w:r>
-      <w:bookmarkEnd w:id="8"/>
+      <w:bookmarkEnd w:id="9"/>
     </w:p>
     <w:p>
       <w:pPr>
@@ -2260,11 +3622,11 @@
       <w:pPr>
         <w:pStyle w:val="Titre3"/>
       </w:pPr>
-      <w:bookmarkStart w:id="9" w:name="_Toc401088639"/>
+      <w:bookmarkStart w:id="10" w:name="_Toc403547693"/>
       <w:r>
         <w:t>Bilan visite professeur :</w:t>
       </w:r>
-      <w:bookmarkEnd w:id="9"/>
+      <w:bookmarkEnd w:id="10"/>
     </w:p>
     <w:p>
       <w:pPr>
@@ -2356,7 +3718,6 @@
           <w:u w:val="single"/>
         </w:rPr>
       </w:pPr>
-      <w:bookmarkStart w:id="10" w:name="_Toc401088640"/>
       <w:r>
         <w:br w:type="page"/>
       </w:r>
@@ -2365,21 +3726,22 @@
       <w:pPr>
         <w:pStyle w:val="Titre1"/>
       </w:pPr>
+      <w:bookmarkStart w:id="11" w:name="_Toc403547694"/>
       <w:r>
         <w:lastRenderedPageBreak/>
         <w:t>Etape 2</w:t>
       </w:r>
-      <w:bookmarkEnd w:id="10"/>
+      <w:bookmarkEnd w:id="11"/>
     </w:p>
     <w:p>
       <w:pPr>
         <w:pStyle w:val="Titre2"/>
       </w:pPr>
-      <w:bookmarkStart w:id="11" w:name="_Toc401088641"/>
+      <w:bookmarkStart w:id="12" w:name="_Toc403547695"/>
       <w:r>
         <w:t>Description détaillée</w:t>
       </w:r>
-      <w:bookmarkEnd w:id="11"/>
+      <w:bookmarkEnd w:id="12"/>
       <w:r>
         <w:t> </w:t>
       </w:r>
@@ -2419,11 +3781,11 @@
       <w:pPr>
         <w:pStyle w:val="Titre2"/>
       </w:pPr>
-      <w:bookmarkStart w:id="12" w:name="_Toc401088642"/>
+      <w:bookmarkStart w:id="13" w:name="_Toc403547696"/>
       <w:r>
         <w:t>Rôles</w:t>
       </w:r>
-      <w:bookmarkEnd w:id="12"/>
+      <w:bookmarkEnd w:id="13"/>
     </w:p>
     <w:p>
       <w:pPr>
@@ -2531,12 +3893,12 @@
       <w:r>
         <w:t>Ana Sofia Domingos</w:t>
       </w:r>
-      <w:bookmarkStart w:id="13" w:name="_Toc401088643"/>
     </w:p>
     <w:p>
       <w:pPr>
         <w:pStyle w:val="Titre2"/>
       </w:pPr>
+      <w:bookmarkStart w:id="14" w:name="_Toc403547697"/>
       <w:r>
         <w:rPr>
           <w:rStyle w:val="Titre2Car"/>
@@ -2548,7 +3910,7 @@
       <w:r>
         <w:t xml:space="preserve"> 1</w:t>
       </w:r>
-      <w:bookmarkEnd w:id="13"/>
+      <w:bookmarkEnd w:id="14"/>
       <w:r>
         <w:t> </w:t>
       </w:r>
@@ -2557,6 +3919,7 @@
       <w:pPr>
         <w:pStyle w:val="Titre3"/>
       </w:pPr>
+      <w:bookmarkStart w:id="15" w:name="_Toc403547698"/>
       <w:r>
         <w:t xml:space="preserve">Modification </w:t>
       </w:r>
@@ -2572,6 +3935,7 @@
       <w:r>
         <w:t>stack</w:t>
       </w:r>
+      <w:bookmarkEnd w:id="15"/>
       <w:proofErr w:type="spellEnd"/>
       <w:r>
         <w:t> </w:t>
@@ -2631,6 +3995,7 @@
       <w:pPr>
         <w:pStyle w:val="Titre3"/>
       </w:pPr>
+      <w:bookmarkStart w:id="16" w:name="_Toc403547699"/>
       <w:proofErr w:type="spellStart"/>
       <w:r>
         <w:t>Kernel</w:t>
@@ -2640,7 +4005,11 @@
         <w:t xml:space="preserve"> en C, interruption et </w:t>
       </w:r>
       <w:r>
-        <w:t>appels systèmes </w:t>
+        <w:t>appels systèmes</w:t>
+      </w:r>
+      <w:bookmarkEnd w:id="16"/>
+      <w:r>
+        <w:t> </w:t>
       </w:r>
     </w:p>
     <w:p>
@@ -2714,9 +4083,11 @@
       <w:pPr>
         <w:pStyle w:val="Titre3"/>
       </w:pPr>
+      <w:bookmarkStart w:id="17" w:name="_Toc403547700"/>
       <w:r>
         <w:t>Fonctions d'entrée/sortie</w:t>
       </w:r>
+      <w:bookmarkEnd w:id="17"/>
     </w:p>
     <w:p>
       <w:pPr>
@@ -2764,6 +4135,7 @@
       <w:pPr>
         <w:pStyle w:val="Titre3"/>
       </w:pPr>
+      <w:bookmarkStart w:id="18" w:name="_Toc403547701"/>
       <w:r>
         <w:lastRenderedPageBreak/>
         <w:t>Fonctions de l</w:t>
@@ -2771,6 +4143,7 @@
       <w:r>
         <w:t>ecture/écriture d'un secteur</w:t>
       </w:r>
+      <w:bookmarkEnd w:id="18"/>
     </w:p>
     <w:p>
       <w:pPr>
@@ -2866,9 +4239,11 @@
       <w:pPr>
         <w:pStyle w:val="Titre3"/>
       </w:pPr>
+      <w:bookmarkStart w:id="19" w:name="_Toc403547702"/>
       <w:r>
         <w:t>Questions</w:t>
       </w:r>
+      <w:bookmarkEnd w:id="19"/>
     </w:p>
     <w:p>
       <w:pPr>
@@ -2929,8 +4304,13 @@
       <w:pPr>
         <w:pStyle w:val="Titre3"/>
       </w:pPr>
-      <w:r>
-        <w:t>Bilan visite professeur </w:t>
+      <w:bookmarkStart w:id="20" w:name="_Toc403547703"/>
+      <w:r>
+        <w:t>Bilan visite professeur</w:t>
+      </w:r>
+      <w:bookmarkEnd w:id="20"/>
+      <w:r>
+        <w:t> </w:t>
       </w:r>
     </w:p>
     <w:p>
@@ -2981,6 +4361,7 @@
       <w:pPr>
         <w:pStyle w:val="Titre2"/>
       </w:pPr>
+      <w:bookmarkStart w:id="21" w:name="_Toc403547704"/>
       <w:r>
         <w:rPr>
           <w:rStyle w:val="Titre2Car"/>
@@ -2992,11 +4373,13 @@
       <w:r>
         <w:t xml:space="preserve"> 2</w:t>
       </w:r>
+      <w:bookmarkEnd w:id="21"/>
     </w:p>
     <w:p>
       <w:pPr>
         <w:pStyle w:val="Titre3"/>
       </w:pPr>
+      <w:bookmarkStart w:id="22" w:name="_Toc403547705"/>
       <w:proofErr w:type="spellStart"/>
       <w:r>
         <w:t>Kernel</w:t>
@@ -3006,7 +4389,11 @@
         <w:t xml:space="preserve"> en C, interruption et </w:t>
       </w:r>
       <w:r>
-        <w:t>appels systèmes </w:t>
+        <w:t>appels systèmes</w:t>
+      </w:r>
+      <w:bookmarkEnd w:id="22"/>
+      <w:r>
+        <w:t> </w:t>
       </w:r>
     </w:p>
     <w:p>
@@ -3032,9 +4419,11 @@
       <w:pPr>
         <w:pStyle w:val="Titre3"/>
       </w:pPr>
+      <w:bookmarkStart w:id="23" w:name="_Toc403547706"/>
       <w:r>
         <w:t>Infos</w:t>
       </w:r>
+      <w:bookmarkEnd w:id="23"/>
     </w:p>
     <w:p>
       <w:pPr>
@@ -3079,12 +4468,14 @@
       <w:pPr>
         <w:pStyle w:val="Titre3"/>
       </w:pPr>
+      <w:bookmarkStart w:id="24" w:name="_Toc403547707"/>
       <w:r>
         <w:t>Problèmes</w:t>
       </w:r>
       <w:r>
         <w:t xml:space="preserve"> rencontré</w:t>
       </w:r>
+      <w:bookmarkEnd w:id="24"/>
     </w:p>
     <w:p>
       <w:pPr>
@@ -3181,10 +4572,12 @@
       <w:pPr>
         <w:pStyle w:val="Titre3"/>
       </w:pPr>
+      <w:bookmarkStart w:id="25" w:name="_Toc403547708"/>
       <w:r>
         <w:lastRenderedPageBreak/>
         <w:t>Questions</w:t>
       </w:r>
+      <w:bookmarkEnd w:id="25"/>
     </w:p>
     <w:p>
       <w:pPr>
@@ -3273,8 +4666,13 @@
       <w:pPr>
         <w:pStyle w:val="Titre3"/>
       </w:pPr>
-      <w:r>
-        <w:t>Bilan visite professeur </w:t>
+      <w:bookmarkStart w:id="26" w:name="_Toc403547709"/>
+      <w:r>
+        <w:t>Bilan visite professeur</w:t>
+      </w:r>
+      <w:bookmarkEnd w:id="26"/>
+      <w:r>
+        <w:t> </w:t>
       </w:r>
     </w:p>
     <w:p>
@@ -3342,17 +4740,24 @@
       <w:pPr>
         <w:pStyle w:val="Titre1"/>
       </w:pPr>
+      <w:bookmarkStart w:id="27" w:name="_Toc403547710"/>
       <w:r>
         <w:lastRenderedPageBreak/>
         <w:t>Etape 3</w:t>
       </w:r>
+      <w:bookmarkEnd w:id="27"/>
     </w:p>
     <w:p>
       <w:pPr>
         <w:pStyle w:val="Titre2"/>
       </w:pPr>
-      <w:r>
-        <w:t>Description détaillée </w:t>
+      <w:bookmarkStart w:id="28" w:name="_Toc403547711"/>
+      <w:r>
+        <w:t>Description détaillée</w:t>
+      </w:r>
+      <w:bookmarkEnd w:id="28"/>
+      <w:r>
+        <w:t> </w:t>
       </w:r>
     </w:p>
     <w:p>
@@ -3426,9 +4831,11 @@
       <w:pPr>
         <w:pStyle w:val="Titre2"/>
       </w:pPr>
+      <w:bookmarkStart w:id="29" w:name="_Toc403547712"/>
       <w:r>
         <w:t>Rôles</w:t>
       </w:r>
+      <w:bookmarkEnd w:id="29"/>
     </w:p>
     <w:p>
       <w:r>
@@ -3451,17 +4858,21 @@
       <w:pPr>
         <w:pStyle w:val="Titre2"/>
       </w:pPr>
+      <w:bookmarkStart w:id="30" w:name="_Toc403547713"/>
       <w:r>
         <w:t>Semaine 1</w:t>
       </w:r>
+      <w:bookmarkEnd w:id="30"/>
     </w:p>
     <w:p>
       <w:pPr>
         <w:pStyle w:val="Titre3"/>
       </w:pPr>
+      <w:bookmarkStart w:id="31" w:name="_Toc403547714"/>
       <w:r>
         <w:t>Description structure système de fichier</w:t>
       </w:r>
+      <w:bookmarkEnd w:id="31"/>
     </w:p>
     <w:tbl>
       <w:tblPr>
@@ -4111,9 +5522,11 @@
       <w:pPr>
         <w:pStyle w:val="Titre3"/>
       </w:pPr>
+      <w:bookmarkStart w:id="32" w:name="_Toc403547715"/>
       <w:r>
         <w:t>Implémentation structure du système</w:t>
       </w:r>
+      <w:bookmarkEnd w:id="32"/>
     </w:p>
     <w:p>
       <w:pPr>
@@ -4127,8 +5540,13 @@
       <w:pPr>
         <w:pStyle w:val="Titre3"/>
       </w:pPr>
-      <w:r>
-        <w:t xml:space="preserve">Ajouter un fichier au système </w:t>
+      <w:bookmarkStart w:id="33" w:name="_Toc403547716"/>
+      <w:r>
+        <w:t>Ajouter un fichier au système</w:t>
+      </w:r>
+      <w:bookmarkEnd w:id="33"/>
+      <w:r>
+        <w:t xml:space="preserve"> </w:t>
       </w:r>
     </w:p>
     <w:p>
@@ -4171,12 +5589,7 @@
       </w:r>
       <w:proofErr w:type="spellEnd"/>
       <w:r>
-        <w:t xml:space="preserve"> à l’index où se tr</w:t>
-      </w:r>
-      <w:bookmarkStart w:id="14" w:name="_GoBack"/>
-      <w:bookmarkEnd w:id="14"/>
-      <w:r>
-        <w:t xml:space="preserve">ouve le contenu dans le </w:t>
+        <w:t xml:space="preserve"> à l’index où se trouve le contenu dans le </w:t>
       </w:r>
       <w:proofErr w:type="spellStart"/>
       <w:r>
@@ -4230,10 +5643,12 @@
       <w:pPr>
         <w:pStyle w:val="Titre3"/>
       </w:pPr>
+      <w:bookmarkStart w:id="34" w:name="_Toc403547717"/>
       <w:r>
         <w:lastRenderedPageBreak/>
         <w:t>Lister les fichiers du système</w:t>
       </w:r>
+      <w:bookmarkEnd w:id="34"/>
     </w:p>
     <w:p>
       <w:pPr>
@@ -4258,9 +5673,11 @@
       <w:pPr>
         <w:pStyle w:val="Titre3"/>
       </w:pPr>
+      <w:bookmarkStart w:id="35" w:name="_Toc403547718"/>
       <w:r>
         <w:t>Supprimer un fichier du système</w:t>
       </w:r>
+      <w:bookmarkEnd w:id="35"/>
     </w:p>
     <w:p>
       <w:pPr>
@@ -4274,9 +5691,11 @@
       <w:pPr>
         <w:pStyle w:val="Titre3"/>
       </w:pPr>
+      <w:bookmarkStart w:id="36" w:name="_Toc403547719"/>
       <w:r>
         <w:t>Questions</w:t>
       </w:r>
+      <w:bookmarkEnd w:id="36"/>
     </w:p>
     <w:p>
       <w:pPr>
@@ -4302,8 +5721,13 @@
       <w:pPr>
         <w:pStyle w:val="Titre3"/>
       </w:pPr>
-      <w:r>
-        <w:t>Bilan visite professeur </w:t>
+      <w:bookmarkStart w:id="37" w:name="_Toc403547720"/>
+      <w:r>
+        <w:t>Bilan visite professeur</w:t>
+      </w:r>
+      <w:bookmarkEnd w:id="37"/>
+      <w:r>
+        <w:t> </w:t>
       </w:r>
     </w:p>
     <w:p/>
@@ -4375,7 +5799,7 @@
             <w:noProof/>
             <w:lang w:val="fr-FR"/>
           </w:rPr>
-          <w:t>8</w:t>
+          <w:t>9</w:t>
         </w:r>
         <w:r>
           <w:fldChar w:fldCharType="end"/>
@@ -8972,7 +10396,7 @@
 </file>
 
 <file path=customXml/itemProps1.xml><?xml version="1.0" encoding="utf-8"?>
-<ds:datastoreItem xmlns:ds="http://schemas.openxmlformats.org/officeDocument/2006/customXml" ds:itemID="{F3FC928D-9211-424D-A8A9-FB7C90C5413B}">
+<ds:datastoreItem xmlns:ds="http://schemas.openxmlformats.org/officeDocument/2006/customXml" ds:itemID="{5CE4A120-A395-4295-BA22-0010DE80B7CE}">
   <ds:schemaRefs>
     <ds:schemaRef ds:uri="http://schemas.openxmlformats.org/officeDocument/2006/bibliography"/>
   </ds:schemaRefs>

</xml_diff>